<commit_message>
database design and django modify
1.add database table file
2.divide into three app
3.report update

Co-Authored-By: 华迪 <fuyunhuayu@foxmail.com>
</commit_message>
<xml_diff>
--- a/进度更新/3.5-3.11周报告.docx
+++ b/进度更新/3.5-3.11周报告.docx
@@ -33,11 +33,417 @@
     </w:p>
     <w:p/>
     <w:p>
-      <w:pPr>
-        <w:rPr>
-          <w:rFonts w:hint="eastAsia"/>
-        </w:rPr>
-      </w:pPr>
+      <w:r>
+        <w:rPr>
+          <w:rFonts w:hint="eastAsia"/>
+        </w:rPr>
+        <w:t>本周主要内容：</w:t>
+      </w:r>
+    </w:p>
+    <w:p>
+      <w:pPr>
+        <w:pStyle w:val="a7"/>
+        <w:numPr>
+          <w:ilvl w:val="0"/>
+          <w:numId w:val="2"/>
+        </w:numPr>
+        <w:ind w:firstLineChars="0"/>
+      </w:pPr>
+      <w:r>
+        <w:rPr>
+          <w:rFonts w:hint="eastAsia"/>
+        </w:rPr>
+        <w:t>前端界面的</w:t>
+      </w:r>
+      <w:r>
+        <w:rPr>
+          <w:rFonts w:hint="eastAsia"/>
+        </w:rPr>
+        <w:t>基本完成</w:t>
+      </w:r>
+      <w:r>
+        <w:rPr>
+          <w:rFonts w:hint="eastAsia"/>
+        </w:rPr>
+        <w:t>，</w:t>
+      </w:r>
+      <w:r>
+        <w:rPr>
+          <w:rFonts w:hint="eastAsia"/>
+        </w:rPr>
+        <w:t>但效果不是特别满意，考虑之后切换前端框架到Foundation框架，进行一些</w:t>
+      </w:r>
+      <w:r>
+        <w:rPr>
+          <w:rFonts w:hint="eastAsia"/>
+        </w:rPr>
+        <w:t>控件</w:t>
+      </w:r>
+      <w:r>
+        <w:rPr>
+          <w:rFonts w:hint="eastAsia"/>
+        </w:rPr>
+        <w:t>效果的优化，使得界面更加美观，人性化</w:t>
+      </w:r>
+    </w:p>
+    <w:p>
+      <w:pPr>
+        <w:rPr>
+          <w:rFonts w:hint="eastAsia"/>
+        </w:rPr>
+      </w:pPr>
+    </w:p>
+    <w:p>
+      <w:pPr>
+        <w:pStyle w:val="a7"/>
+        <w:numPr>
+          <w:ilvl w:val="0"/>
+          <w:numId w:val="2"/>
+        </w:numPr>
+        <w:ind w:firstLineChars="0"/>
+      </w:pPr>
+      <w:r>
+        <w:rPr>
+          <w:rFonts w:hint="eastAsia"/>
+        </w:rPr>
+        <w:t>后台逻辑梳理，应用分化，模块区分，</w:t>
+      </w:r>
+      <w:r>
+        <w:rPr>
+          <w:rFonts w:hint="eastAsia"/>
+        </w:rPr>
+        <w:t>基本可以确定分成3个应用，一个用户应用，一个模型作品应用，一个社区应用，在此基础上分别在每个应用确定各自的</w:t>
+      </w:r>
+      <w:r>
+        <w:t>M</w:t>
+      </w:r>
+      <w:r>
+        <w:rPr>
+          <w:rFonts w:hint="eastAsia"/>
+        </w:rPr>
+        <w:t>odel并编写相应的Entity代码，映射到数据库的表格</w:t>
+      </w:r>
+    </w:p>
+    <w:p>
+      <w:pPr>
+        <w:pStyle w:val="a7"/>
+        <w:rPr>
+          <w:rFonts w:hint="eastAsia"/>
+        </w:rPr>
+      </w:pPr>
+    </w:p>
+    <w:p>
+      <w:pPr>
+        <w:pStyle w:val="a7"/>
+        <w:numPr>
+          <w:ilvl w:val="0"/>
+          <w:numId w:val="2"/>
+        </w:numPr>
+        <w:ind w:firstLineChars="0"/>
+      </w:pPr>
+      <w:r>
+        <w:rPr>
+          <w:rFonts w:hint="eastAsia"/>
+        </w:rPr>
+        <w:t>根据</w:t>
+      </w:r>
+      <w:r>
+        <w:rPr>
+          <w:rFonts w:hint="eastAsia"/>
+        </w:rPr>
+        <w:t>已经设计好的操作，角色和权限进行数据库表的前置字段填充，在服务第一次运行之前首先执行插入基本数据的脚本，保证之后服务正常提供。</w:t>
+      </w:r>
+    </w:p>
+    <w:p>
+      <w:pPr>
+        <w:ind w:left="360"/>
+      </w:pPr>
+      <w:r>
+        <w:rPr>
+          <w:rFonts w:hint="eastAsia"/>
+        </w:rPr>
+        <w:t>后台django工程开始，根据A</w:t>
+      </w:r>
+      <w:r>
+        <w:t>PI</w:t>
+      </w:r>
+      <w:r>
+        <w:rPr>
+          <w:rFonts w:hint="eastAsia"/>
+        </w:rPr>
+        <w:t>内容进行一个个基本逻辑的实现，由于这部分基本就说增删改查，因此开发速度比较快，目前已经完成的有，用户登录注册，模型管理，文件上传下载等</w:t>
+      </w:r>
+    </w:p>
+    <w:p>
+      <w:pPr>
+        <w:ind w:left="360"/>
+        <w:rPr>
+          <w:rFonts w:hint="eastAsia"/>
+        </w:rPr>
+      </w:pPr>
+    </w:p>
+    <w:p>
+      <w:pPr>
+        <w:pStyle w:val="a7"/>
+        <w:numPr>
+          <w:ilvl w:val="0"/>
+          <w:numId w:val="2"/>
+        </w:numPr>
+        <w:ind w:firstLineChars="0"/>
+      </w:pPr>
+      <w:r>
+        <w:rPr>
+          <w:rFonts w:hint="eastAsia"/>
+        </w:rPr>
+        <w:t>WebGl基本工程的框架编写，其作为设计界面主要的内容，是接下来需要进行设计的重点，虽然已经完成界面的设计，但是在实现上，有以下几个难点：</w:t>
+      </w:r>
+    </w:p>
+    <w:p>
+      <w:pPr>
+        <w:pStyle w:val="a7"/>
+        <w:numPr>
+          <w:ilvl w:val="0"/>
+          <w:numId w:val="5"/>
+        </w:numPr>
+        <w:ind w:firstLineChars="0"/>
+      </w:pPr>
+      <w:r>
+        <w:rPr>
+          <w:rFonts w:hint="eastAsia"/>
+        </w:rPr>
+        <w:t>用户拖拽模型到Canvas中，Canvas监听到drop事件，进行模型初始配置</w:t>
+      </w:r>
+    </w:p>
+    <w:p>
+      <w:pPr>
+        <w:pStyle w:val="a7"/>
+        <w:numPr>
+          <w:ilvl w:val="0"/>
+          <w:numId w:val="5"/>
+        </w:numPr>
+        <w:ind w:firstLineChars="0"/>
+      </w:pPr>
+      <w:r>
+        <w:rPr>
+          <w:rFonts w:hint="eastAsia"/>
+        </w:rPr>
+        <w:t>用户点击Canvas中的模型，模型选中状态，以及位移旋转放缩变换符</w:t>
+      </w:r>
+    </w:p>
+    <w:p>
+      <w:pPr>
+        <w:pStyle w:val="a7"/>
+        <w:numPr>
+          <w:ilvl w:val="0"/>
+          <w:numId w:val="5"/>
+        </w:numPr>
+        <w:ind w:firstLineChars="0"/>
+      </w:pPr>
+      <w:r>
+        <w:rPr>
+          <w:rFonts w:hint="eastAsia"/>
+        </w:rPr>
+        <w:t>用户点击模型，侧边栏出现模型信息，模型纹理更改</w:t>
+      </w:r>
+    </w:p>
+    <w:p>
+      <w:pPr>
+        <w:pStyle w:val="a7"/>
+        <w:numPr>
+          <w:ilvl w:val="0"/>
+          <w:numId w:val="5"/>
+        </w:numPr>
+        <w:ind w:firstLineChars="0"/>
+        <w:rPr>
+          <w:rFonts w:hint="eastAsia"/>
+        </w:rPr>
+      </w:pPr>
+      <w:r>
+        <w:rPr>
+          <w:rFonts w:hint="eastAsia"/>
+        </w:rPr>
+        <w:t>场景中灯光类型，方向，参数的调节，暂时没有设计构思</w:t>
+      </w:r>
+    </w:p>
+    <w:p/>
+    <w:p/>
+    <w:p>
+      <w:pPr>
+        <w:rPr>
+          <w:rFonts w:hint="eastAsia"/>
+        </w:rPr>
+      </w:pPr>
+    </w:p>
+    <w:p>
+      <w:r>
+        <w:rPr>
+          <w:rFonts w:hint="eastAsia"/>
+        </w:rPr>
+        <w:t>下周目标：</w:t>
+      </w:r>
+    </w:p>
+    <w:p>
+      <w:pPr>
+        <w:pStyle w:val="a7"/>
+        <w:numPr>
+          <w:ilvl w:val="0"/>
+          <w:numId w:val="3"/>
+        </w:numPr>
+        <w:ind w:firstLineChars="0"/>
+      </w:pPr>
+      <w:r>
+        <w:rPr>
+          <w:rFonts w:hint="eastAsia"/>
+        </w:rPr>
+        <w:t>后台关于增删改查的逻辑编写完成，增加一个A</w:t>
+      </w:r>
+      <w:r>
+        <w:t>PI</w:t>
+      </w:r>
+      <w:r>
+        <w:rPr>
+          <w:rFonts w:hint="eastAsia"/>
+        </w:rPr>
+        <w:t>进度表，一个个把实现的A</w:t>
+      </w:r>
+      <w:r>
+        <w:t>PI</w:t>
+      </w:r>
+      <w:r>
+        <w:rPr>
+          <w:rFonts w:hint="eastAsia"/>
+        </w:rPr>
+        <w:t>进行基本的描述和勾选，表示目前已经完成并测试通过</w:t>
+      </w:r>
+    </w:p>
+    <w:p>
+      <w:pPr>
+        <w:pStyle w:val="a7"/>
+        <w:numPr>
+          <w:ilvl w:val="0"/>
+          <w:numId w:val="3"/>
+        </w:numPr>
+        <w:ind w:firstLineChars="0"/>
+      </w:pPr>
+      <w:r>
+        <w:rPr>
+          <w:rFonts w:hint="eastAsia"/>
+        </w:rPr>
+        <w:t>先把后台的逻辑和前端界面进行整合，整合时不考虑数据的显示问题，只要前端界面能够正常显示即可，先测试</w:t>
+      </w:r>
+      <w:r>
+        <w:rPr>
+          <w:rFonts w:hint="eastAsia"/>
+        </w:rPr>
+        <w:t>的界面</w:t>
+      </w:r>
+      <w:r>
+        <w:rPr>
+          <w:rFonts w:hint="eastAsia"/>
+        </w:rPr>
+        <w:t>登录注册</w:t>
+      </w:r>
+      <w:r>
+        <w:rPr>
+          <w:rFonts w:hint="eastAsia"/>
+        </w:rPr>
+        <w:t>，</w:t>
+      </w:r>
+      <w:r>
+        <w:rPr>
+          <w:rFonts w:hint="eastAsia"/>
+        </w:rPr>
+        <w:t>用户管理</w:t>
+      </w:r>
+    </w:p>
+    <w:p>
+      <w:pPr>
+        <w:pStyle w:val="a7"/>
+        <w:numPr>
+          <w:ilvl w:val="0"/>
+          <w:numId w:val="3"/>
+        </w:numPr>
+        <w:ind w:firstLineChars="0"/>
+      </w:pPr>
+      <w:r>
+        <w:rPr>
+          <w:rFonts w:hint="eastAsia"/>
+        </w:rPr>
+        <w:t>Web</w:t>
+      </w:r>
+      <w:r>
+        <w:t>GL</w:t>
+      </w:r>
+      <w:r>
+        <w:rPr>
+          <w:rFonts w:hint="eastAsia"/>
+        </w:rPr>
+        <w:t>，关于用户交互行为A</w:t>
+      </w:r>
+      <w:r>
+        <w:t>PI</w:t>
+      </w:r>
+      <w:r>
+        <w:rPr>
+          <w:rFonts w:hint="eastAsia"/>
+        </w:rPr>
+        <w:t>的调研，以及H</w:t>
+      </w:r>
+      <w:r>
+        <w:t xml:space="preserve">T </w:t>
+      </w:r>
+      <w:r>
+        <w:rPr>
+          <w:rFonts w:hint="eastAsia"/>
+        </w:rPr>
+        <w:t>for</w:t>
+      </w:r>
+      <w:r>
+        <w:t xml:space="preserve"> W</w:t>
+      </w:r>
+      <w:r>
+        <w:rPr>
+          <w:rFonts w:hint="eastAsia"/>
+        </w:rPr>
+        <w:t>eb这个强大的控件库的使用，预测基本完成obj模型的加载，显示，鼠标点击拖动更改场景角度等</w:t>
+      </w:r>
+    </w:p>
+    <w:p/>
+    <w:p/>
+    <w:p/>
+    <w:p/>
+    <w:p/>
+    <w:p>
+      <w:r>
+        <w:t>G</w:t>
+      </w:r>
+      <w:r>
+        <w:rPr>
+          <w:rFonts w:hint="eastAsia"/>
+        </w:rPr>
+        <w:t>ithub路径：</w:t>
+      </w:r>
+      <w:hyperlink r:id="rId7" w:history="1">
+        <w:r>
+          <w:rPr>
+            <w:rStyle w:val="a8"/>
+          </w:rPr>
+          <w:t>https://github.com/hdhyy/EasyHome</w:t>
+        </w:r>
+      </w:hyperlink>
+    </w:p>
+    <w:p>
+      <w:pPr>
+        <w:rPr>
+          <w:rFonts w:hint="eastAsia"/>
+        </w:rPr>
+      </w:pPr>
+      <w:r>
+        <w:rPr>
+          <w:rFonts w:hint="eastAsia"/>
+        </w:rPr>
+        <w:t>提交记录是最近的，之前很遗憾没有进行github的记录</w:t>
+      </w:r>
       <w:bookmarkStart w:id="0" w:name="_GoBack"/>
       <w:bookmarkEnd w:id="0"/>
     </w:p>
@@ -49,6 +455,509 @@
     </w:sectPr>
   </w:body>
 </w:document>
+</file>
+
+<file path=word/endnotes.xml><?xml version="1.0" encoding="utf-8"?>
+<w:endnotes xmlns:wpc="http://schemas.microsoft.com/office/word/2010/wordprocessingCanvas" xmlns:cx="http://schemas.microsoft.com/office/drawing/2014/chartex" xmlns:cx1="http://schemas.microsoft.com/office/drawing/2015/9/8/chartex" xmlns:cx2="http://schemas.microsoft.com/office/drawing/2015/10/21/chartex" xmlns:cx3="http://schemas.microsoft.com/office/drawing/2016/5/9/chartex" xmlns:cx4="http://schemas.microsoft.com/office/drawing/2016/5/10/chartex" xmlns:cx5="http://schemas.microsoft.com/office/drawing/2016/5/11/chartex" xmlns:cx6="http://schemas.microsoft.com/office/drawing/2016/5/12/chartex" xmlns:cx7="http://schemas.microsoft.com/office/drawing/2016/5/13/chartex" xmlns:cx8="http://schemas.microsoft.com/office/drawing/2016/5/14/chartex" xmlns:mc="http://schemas.openxmlformats.org/markup-compatibility/2006" xmlns:aink="http://schemas.microsoft.com/office/drawing/2016/ink" xmlns:am3d="http://schemas.microsoft.com/office/drawing/2017/model3d" xmlns:o="urn:schemas-microsoft-com:office:office" xmlns:r="http://schemas.openxmlformats.org/officeDocument/2006/relationships" xmlns:m="http://schemas.openxmlformats.org/officeDocument/2006/math" xmlns:v="urn:schemas-microsoft-com:vml" xmlns:wp14="http://schemas.microsoft.com/office/word/2010/wordprocessingDrawing" xmlns:wp="http://schemas.openxmlformats.org/drawingml/2006/wordprocessingDrawing" xmlns:w10="urn:schemas-microsoft-com:office:word" xmlns:w="http://schemas.openxmlformats.org/wordprocessingml/2006/main" xmlns:w14="http://schemas.microsoft.com/office/word/2010/wordml" xmlns:w15="http://schemas.microsoft.com/office/word/2012/wordml" xmlns:w16cid="http://schemas.microsoft.com/office/word/2016/wordml/cid" xmlns:w16se="http://schemas.microsoft.com/office/word/2015/wordml/symex" xmlns:wpg="http://schemas.microsoft.com/office/word/2010/wordprocessingGroup" xmlns:wpi="http://schemas.microsoft.com/office/word/2010/wordprocessingInk" xmlns:wne="http://schemas.microsoft.com/office/word/2006/wordml" xmlns:wps="http://schemas.microsoft.com/office/word/2010/wordprocessingShape" mc:Ignorable="w14 w15 w16se w16cid wp14">
+  <w:endnote w:type="separator" w:id="-1">
+    <w:p>
+      <w:r>
+        <w:separator/>
+      </w:r>
+    </w:p>
+  </w:endnote>
+  <w:endnote w:type="continuationSeparator" w:id="0">
+    <w:p>
+      <w:r>
+        <w:continuationSeparator/>
+      </w:r>
+    </w:p>
+  </w:endnote>
+</w:endnotes>
+</file>
+
+<file path=word/footnotes.xml><?xml version="1.0" encoding="utf-8"?>
+<w:footnotes xmlns:wpc="http://schemas.microsoft.com/office/word/2010/wordprocessingCanvas" xmlns:cx="http://schemas.microsoft.com/office/drawing/2014/chartex" xmlns:cx1="http://schemas.microsoft.com/office/drawing/2015/9/8/chartex" xmlns:cx2="http://schemas.microsoft.com/office/drawing/2015/10/21/chartex" xmlns:cx3="http://schemas.microsoft.com/office/drawing/2016/5/9/chartex" xmlns:cx4="http://schemas.microsoft.com/office/drawing/2016/5/10/chartex" xmlns:cx5="http://schemas.microsoft.com/office/drawing/2016/5/11/chartex" xmlns:cx6="http://schemas.microsoft.com/office/drawing/2016/5/12/chartex" xmlns:cx7="http://schemas.microsoft.com/office/drawing/2016/5/13/chartex" xmlns:cx8="http://schemas.microsoft.com/office/drawing/2016/5/14/chartex" xmlns:mc="http://schemas.openxmlformats.org/markup-compatibility/2006" xmlns:aink="http://schemas.microsoft.com/office/drawing/2016/ink" xmlns:am3d="http://schemas.microsoft.com/office/drawing/2017/model3d" xmlns:o="urn:schemas-microsoft-com:office:office" xmlns:r="http://schemas.openxmlformats.org/officeDocument/2006/relationships" xmlns:m="http://schemas.openxmlformats.org/officeDocument/2006/math" xmlns:v="urn:schemas-microsoft-com:vml" xmlns:wp14="http://schemas.microsoft.com/office/word/2010/wordprocessingDrawing" xmlns:wp="http://schemas.openxmlformats.org/drawingml/2006/wordprocessingDrawing" xmlns:w10="urn:schemas-microsoft-com:office:word" xmlns:w="http://schemas.openxmlformats.org/wordprocessingml/2006/main" xmlns:w14="http://schemas.microsoft.com/office/word/2010/wordml" xmlns:w15="http://schemas.microsoft.com/office/word/2012/wordml" xmlns:w16cid="http://schemas.microsoft.com/office/word/2016/wordml/cid" xmlns:w16se="http://schemas.microsoft.com/office/word/2015/wordml/symex" xmlns:wpg="http://schemas.microsoft.com/office/word/2010/wordprocessingGroup" xmlns:wpi="http://schemas.microsoft.com/office/word/2010/wordprocessingInk" xmlns:wne="http://schemas.microsoft.com/office/word/2006/wordml" xmlns:wps="http://schemas.microsoft.com/office/word/2010/wordprocessingShape" mc:Ignorable="w14 w15 w16se w16cid wp14">
+  <w:footnote w:type="separator" w:id="-1">
+    <w:p>
+      <w:r>
+        <w:separator/>
+      </w:r>
+    </w:p>
+  </w:footnote>
+  <w:footnote w:type="continuationSeparator" w:id="0">
+    <w:p>
+      <w:r>
+        <w:continuationSeparator/>
+      </w:r>
+    </w:p>
+  </w:footnote>
+</w:footnotes>
+</file>
+
+<file path=word/numbering.xml><?xml version="1.0" encoding="utf-8"?>
+<w:numbering xmlns:wpc="http://schemas.microsoft.com/office/word/2010/wordprocessingCanvas" xmlns:cx="http://schemas.microsoft.com/office/drawing/2014/chartex" xmlns:cx1="http://schemas.microsoft.com/office/drawing/2015/9/8/chartex" xmlns:cx2="http://schemas.microsoft.com/office/drawing/2015/10/21/chartex" xmlns:cx3="http://schemas.microsoft.com/office/drawing/2016/5/9/chartex" xmlns:cx4="http://schemas.microsoft.com/office/drawing/2016/5/10/chartex" xmlns:cx5="http://schemas.microsoft.com/office/drawing/2016/5/11/chartex" xmlns:cx6="http://schemas.microsoft.com/office/drawing/2016/5/12/chartex" xmlns:cx7="http://schemas.microsoft.com/office/drawing/2016/5/13/chartex" xmlns:cx8="http://schemas.microsoft.com/office/drawing/2016/5/14/chartex" xmlns:mc="http://schemas.openxmlformats.org/markup-compatibility/2006" xmlns:aink="http://schemas.microsoft.com/office/drawing/2016/ink" xmlns:am3d="http://schemas.microsoft.com/office/drawing/2017/model3d" xmlns:o="urn:schemas-microsoft-com:office:office" xmlns:r="http://schemas.openxmlformats.org/officeDocument/2006/relationships" xmlns:m="http://schemas.openxmlformats.org/officeDocument/2006/math" xmlns:v="urn:schemas-microsoft-com:vml" xmlns:wp14="http://schemas.microsoft.com/office/word/2010/wordprocessingDrawing" xmlns:wp="http://schemas.openxmlformats.org/drawingml/2006/wordprocessingDrawing" xmlns:w10="urn:schemas-microsoft-com:office:word" xmlns:w="http://schemas.openxmlformats.org/wordprocessingml/2006/main" xmlns:w14="http://schemas.microsoft.com/office/word/2010/wordml" xmlns:w15="http://schemas.microsoft.com/office/word/2012/wordml" xmlns:w16cid="http://schemas.microsoft.com/office/word/2016/wordml/cid" xmlns:w16se="http://schemas.microsoft.com/office/word/2015/wordml/symex" xmlns:wpg="http://schemas.microsoft.com/office/word/2010/wordprocessingGroup" xmlns:wpi="http://schemas.microsoft.com/office/word/2010/wordprocessingInk" xmlns:wne="http://schemas.microsoft.com/office/word/2006/wordml" xmlns:wps="http://schemas.microsoft.com/office/word/2010/wordprocessingShape" mc:Ignorable="w14 w15 w16se w16cid wp14">
+  <w:abstractNum w:abstractNumId="0" w15:restartNumberingAfterBreak="0">
+    <w:nsid w:val="172110E8"/>
+    <w:multiLevelType w:val="hybridMultilevel"/>
+    <w:tmpl w:val="B6F42684"/>
+    <w:lvl w:ilvl="0" w:tplc="BC5CCACC">
+      <w:start w:val="1"/>
+      <w:numFmt w:val="decimal"/>
+      <w:lvlText w:val="%1."/>
+      <w:lvlJc w:val="left"/>
+      <w:pPr>
+        <w:ind w:left="360" w:hanging="360"/>
+      </w:pPr>
+      <w:rPr>
+        <w:rFonts w:hint="default"/>
+      </w:rPr>
+    </w:lvl>
+    <w:lvl w:ilvl="1" w:tplc="04090019" w:tentative="1">
+      <w:start w:val="1"/>
+      <w:numFmt w:val="lowerLetter"/>
+      <w:lvlText w:val="%2)"/>
+      <w:lvlJc w:val="left"/>
+      <w:pPr>
+        <w:ind w:left="840" w:hanging="420"/>
+      </w:pPr>
+    </w:lvl>
+    <w:lvl w:ilvl="2" w:tplc="0409001B" w:tentative="1">
+      <w:start w:val="1"/>
+      <w:numFmt w:val="lowerRoman"/>
+      <w:lvlText w:val="%3."/>
+      <w:lvlJc w:val="right"/>
+      <w:pPr>
+        <w:ind w:left="1260" w:hanging="420"/>
+      </w:pPr>
+    </w:lvl>
+    <w:lvl w:ilvl="3" w:tplc="0409000F" w:tentative="1">
+      <w:start w:val="1"/>
+      <w:numFmt w:val="decimal"/>
+      <w:lvlText w:val="%4."/>
+      <w:lvlJc w:val="left"/>
+      <w:pPr>
+        <w:ind w:left="1680" w:hanging="420"/>
+      </w:pPr>
+    </w:lvl>
+    <w:lvl w:ilvl="4" w:tplc="04090019" w:tentative="1">
+      <w:start w:val="1"/>
+      <w:numFmt w:val="lowerLetter"/>
+      <w:lvlText w:val="%5)"/>
+      <w:lvlJc w:val="left"/>
+      <w:pPr>
+        <w:ind w:left="2100" w:hanging="420"/>
+      </w:pPr>
+    </w:lvl>
+    <w:lvl w:ilvl="5" w:tplc="0409001B" w:tentative="1">
+      <w:start w:val="1"/>
+      <w:numFmt w:val="lowerRoman"/>
+      <w:lvlText w:val="%6."/>
+      <w:lvlJc w:val="right"/>
+      <w:pPr>
+        <w:ind w:left="2520" w:hanging="420"/>
+      </w:pPr>
+    </w:lvl>
+    <w:lvl w:ilvl="6" w:tplc="0409000F" w:tentative="1">
+      <w:start w:val="1"/>
+      <w:numFmt w:val="decimal"/>
+      <w:lvlText w:val="%7."/>
+      <w:lvlJc w:val="left"/>
+      <w:pPr>
+        <w:ind w:left="2940" w:hanging="420"/>
+      </w:pPr>
+    </w:lvl>
+    <w:lvl w:ilvl="7" w:tplc="04090019" w:tentative="1">
+      <w:start w:val="1"/>
+      <w:numFmt w:val="lowerLetter"/>
+      <w:lvlText w:val="%8)"/>
+      <w:lvlJc w:val="left"/>
+      <w:pPr>
+        <w:ind w:left="3360" w:hanging="420"/>
+      </w:pPr>
+    </w:lvl>
+    <w:lvl w:ilvl="8" w:tplc="0409001B" w:tentative="1">
+      <w:start w:val="1"/>
+      <w:numFmt w:val="lowerRoman"/>
+      <w:lvlText w:val="%9."/>
+      <w:lvlJc w:val="right"/>
+      <w:pPr>
+        <w:ind w:left="3780" w:hanging="420"/>
+      </w:pPr>
+    </w:lvl>
+  </w:abstractNum>
+  <w:abstractNum w:abstractNumId="1" w15:restartNumberingAfterBreak="0">
+    <w:nsid w:val="272B5397"/>
+    <w:multiLevelType w:val="hybridMultilevel"/>
+    <w:tmpl w:val="A35C8E4A"/>
+    <w:lvl w:ilvl="0" w:tplc="26AC00C4">
+      <w:start w:val="1"/>
+      <w:numFmt w:val="decimal"/>
+      <w:lvlText w:val="（%1）"/>
+      <w:lvlJc w:val="left"/>
+      <w:pPr>
+        <w:ind w:left="1080" w:hanging="720"/>
+      </w:pPr>
+      <w:rPr>
+        <w:rFonts w:hint="default"/>
+      </w:rPr>
+    </w:lvl>
+    <w:lvl w:ilvl="1" w:tplc="04090019" w:tentative="1">
+      <w:start w:val="1"/>
+      <w:numFmt w:val="lowerLetter"/>
+      <w:lvlText w:val="%2)"/>
+      <w:lvlJc w:val="left"/>
+      <w:pPr>
+        <w:ind w:left="1200" w:hanging="420"/>
+      </w:pPr>
+    </w:lvl>
+    <w:lvl w:ilvl="2" w:tplc="0409001B" w:tentative="1">
+      <w:start w:val="1"/>
+      <w:numFmt w:val="lowerRoman"/>
+      <w:lvlText w:val="%3."/>
+      <w:lvlJc w:val="right"/>
+      <w:pPr>
+        <w:ind w:left="1620" w:hanging="420"/>
+      </w:pPr>
+    </w:lvl>
+    <w:lvl w:ilvl="3" w:tplc="0409000F" w:tentative="1">
+      <w:start w:val="1"/>
+      <w:numFmt w:val="decimal"/>
+      <w:lvlText w:val="%4."/>
+      <w:lvlJc w:val="left"/>
+      <w:pPr>
+        <w:ind w:left="2040" w:hanging="420"/>
+      </w:pPr>
+    </w:lvl>
+    <w:lvl w:ilvl="4" w:tplc="04090019" w:tentative="1">
+      <w:start w:val="1"/>
+      <w:numFmt w:val="lowerLetter"/>
+      <w:lvlText w:val="%5)"/>
+      <w:lvlJc w:val="left"/>
+      <w:pPr>
+        <w:ind w:left="2460" w:hanging="420"/>
+      </w:pPr>
+    </w:lvl>
+    <w:lvl w:ilvl="5" w:tplc="0409001B" w:tentative="1">
+      <w:start w:val="1"/>
+      <w:numFmt w:val="lowerRoman"/>
+      <w:lvlText w:val="%6."/>
+      <w:lvlJc w:val="right"/>
+      <w:pPr>
+        <w:ind w:left="2880" w:hanging="420"/>
+      </w:pPr>
+    </w:lvl>
+    <w:lvl w:ilvl="6" w:tplc="0409000F" w:tentative="1">
+      <w:start w:val="1"/>
+      <w:numFmt w:val="decimal"/>
+      <w:lvlText w:val="%7."/>
+      <w:lvlJc w:val="left"/>
+      <w:pPr>
+        <w:ind w:left="3300" w:hanging="420"/>
+      </w:pPr>
+    </w:lvl>
+    <w:lvl w:ilvl="7" w:tplc="04090019" w:tentative="1">
+      <w:start w:val="1"/>
+      <w:numFmt w:val="lowerLetter"/>
+      <w:lvlText w:val="%8)"/>
+      <w:lvlJc w:val="left"/>
+      <w:pPr>
+        <w:ind w:left="3720" w:hanging="420"/>
+      </w:pPr>
+    </w:lvl>
+    <w:lvl w:ilvl="8" w:tplc="0409001B" w:tentative="1">
+      <w:start w:val="1"/>
+      <w:numFmt w:val="lowerRoman"/>
+      <w:lvlText w:val="%9."/>
+      <w:lvlJc w:val="right"/>
+      <w:pPr>
+        <w:ind w:left="4140" w:hanging="420"/>
+      </w:pPr>
+    </w:lvl>
+  </w:abstractNum>
+  <w:abstractNum w:abstractNumId="2" w15:restartNumberingAfterBreak="0">
+    <w:nsid w:val="322C7D9A"/>
+    <w:multiLevelType w:val="hybridMultilevel"/>
+    <w:tmpl w:val="97D08B54"/>
+    <w:lvl w:ilvl="0" w:tplc="BC5CCACC">
+      <w:start w:val="1"/>
+      <w:numFmt w:val="decimal"/>
+      <w:lvlText w:val="%1."/>
+      <w:lvlJc w:val="left"/>
+      <w:pPr>
+        <w:ind w:left="360" w:hanging="360"/>
+      </w:pPr>
+      <w:rPr>
+        <w:rFonts w:hint="default"/>
+      </w:rPr>
+    </w:lvl>
+    <w:lvl w:ilvl="1" w:tplc="04090019" w:tentative="1">
+      <w:start w:val="1"/>
+      <w:numFmt w:val="lowerLetter"/>
+      <w:lvlText w:val="%2)"/>
+      <w:lvlJc w:val="left"/>
+      <w:pPr>
+        <w:ind w:left="840" w:hanging="420"/>
+      </w:pPr>
+    </w:lvl>
+    <w:lvl w:ilvl="2" w:tplc="0409001B" w:tentative="1">
+      <w:start w:val="1"/>
+      <w:numFmt w:val="lowerRoman"/>
+      <w:lvlText w:val="%3."/>
+      <w:lvlJc w:val="right"/>
+      <w:pPr>
+        <w:ind w:left="1260" w:hanging="420"/>
+      </w:pPr>
+    </w:lvl>
+    <w:lvl w:ilvl="3" w:tplc="0409000F" w:tentative="1">
+      <w:start w:val="1"/>
+      <w:numFmt w:val="decimal"/>
+      <w:lvlText w:val="%4."/>
+      <w:lvlJc w:val="left"/>
+      <w:pPr>
+        <w:ind w:left="1680" w:hanging="420"/>
+      </w:pPr>
+    </w:lvl>
+    <w:lvl w:ilvl="4" w:tplc="04090019" w:tentative="1">
+      <w:start w:val="1"/>
+      <w:numFmt w:val="lowerLetter"/>
+      <w:lvlText w:val="%5)"/>
+      <w:lvlJc w:val="left"/>
+      <w:pPr>
+        <w:ind w:left="2100" w:hanging="420"/>
+      </w:pPr>
+    </w:lvl>
+    <w:lvl w:ilvl="5" w:tplc="0409001B" w:tentative="1">
+      <w:start w:val="1"/>
+      <w:numFmt w:val="lowerRoman"/>
+      <w:lvlText w:val="%6."/>
+      <w:lvlJc w:val="right"/>
+      <w:pPr>
+        <w:ind w:left="2520" w:hanging="420"/>
+      </w:pPr>
+    </w:lvl>
+    <w:lvl w:ilvl="6" w:tplc="0409000F" w:tentative="1">
+      <w:start w:val="1"/>
+      <w:numFmt w:val="decimal"/>
+      <w:lvlText w:val="%7."/>
+      <w:lvlJc w:val="left"/>
+      <w:pPr>
+        <w:ind w:left="2940" w:hanging="420"/>
+      </w:pPr>
+    </w:lvl>
+    <w:lvl w:ilvl="7" w:tplc="04090019" w:tentative="1">
+      <w:start w:val="1"/>
+      <w:numFmt w:val="lowerLetter"/>
+      <w:lvlText w:val="%8)"/>
+      <w:lvlJc w:val="left"/>
+      <w:pPr>
+        <w:ind w:left="3360" w:hanging="420"/>
+      </w:pPr>
+    </w:lvl>
+    <w:lvl w:ilvl="8" w:tplc="0409001B" w:tentative="1">
+      <w:start w:val="1"/>
+      <w:numFmt w:val="lowerRoman"/>
+      <w:lvlText w:val="%9."/>
+      <w:lvlJc w:val="right"/>
+      <w:pPr>
+        <w:ind w:left="3780" w:hanging="420"/>
+      </w:pPr>
+    </w:lvl>
+  </w:abstractNum>
+  <w:abstractNum w:abstractNumId="3" w15:restartNumberingAfterBreak="0">
+    <w:nsid w:val="38391FCC"/>
+    <w:multiLevelType w:val="hybridMultilevel"/>
+    <w:tmpl w:val="D878F958"/>
+    <w:lvl w:ilvl="0" w:tplc="BC5CCACC">
+      <w:start w:val="1"/>
+      <w:numFmt w:val="decimal"/>
+      <w:lvlText w:val="%1."/>
+      <w:lvlJc w:val="left"/>
+      <w:pPr>
+        <w:ind w:left="360" w:hanging="360"/>
+      </w:pPr>
+      <w:rPr>
+        <w:rFonts w:hint="default"/>
+      </w:rPr>
+    </w:lvl>
+    <w:lvl w:ilvl="1" w:tplc="04090019" w:tentative="1">
+      <w:start w:val="1"/>
+      <w:numFmt w:val="lowerLetter"/>
+      <w:lvlText w:val="%2)"/>
+      <w:lvlJc w:val="left"/>
+      <w:pPr>
+        <w:ind w:left="840" w:hanging="420"/>
+      </w:pPr>
+    </w:lvl>
+    <w:lvl w:ilvl="2" w:tplc="0409001B" w:tentative="1">
+      <w:start w:val="1"/>
+      <w:numFmt w:val="lowerRoman"/>
+      <w:lvlText w:val="%3."/>
+      <w:lvlJc w:val="right"/>
+      <w:pPr>
+        <w:ind w:left="1260" w:hanging="420"/>
+      </w:pPr>
+    </w:lvl>
+    <w:lvl w:ilvl="3" w:tplc="0409000F" w:tentative="1">
+      <w:start w:val="1"/>
+      <w:numFmt w:val="decimal"/>
+      <w:lvlText w:val="%4."/>
+      <w:lvlJc w:val="left"/>
+      <w:pPr>
+        <w:ind w:left="1680" w:hanging="420"/>
+      </w:pPr>
+    </w:lvl>
+    <w:lvl w:ilvl="4" w:tplc="04090019" w:tentative="1">
+      <w:start w:val="1"/>
+      <w:numFmt w:val="lowerLetter"/>
+      <w:lvlText w:val="%5)"/>
+      <w:lvlJc w:val="left"/>
+      <w:pPr>
+        <w:ind w:left="2100" w:hanging="420"/>
+      </w:pPr>
+    </w:lvl>
+    <w:lvl w:ilvl="5" w:tplc="0409001B" w:tentative="1">
+      <w:start w:val="1"/>
+      <w:numFmt w:val="lowerRoman"/>
+      <w:lvlText w:val="%6."/>
+      <w:lvlJc w:val="right"/>
+      <w:pPr>
+        <w:ind w:left="2520" w:hanging="420"/>
+      </w:pPr>
+    </w:lvl>
+    <w:lvl w:ilvl="6" w:tplc="0409000F" w:tentative="1">
+      <w:start w:val="1"/>
+      <w:numFmt w:val="decimal"/>
+      <w:lvlText w:val="%7."/>
+      <w:lvlJc w:val="left"/>
+      <w:pPr>
+        <w:ind w:left="2940" w:hanging="420"/>
+      </w:pPr>
+    </w:lvl>
+    <w:lvl w:ilvl="7" w:tplc="04090019" w:tentative="1">
+      <w:start w:val="1"/>
+      <w:numFmt w:val="lowerLetter"/>
+      <w:lvlText w:val="%8)"/>
+      <w:lvlJc w:val="left"/>
+      <w:pPr>
+        <w:ind w:left="3360" w:hanging="420"/>
+      </w:pPr>
+    </w:lvl>
+    <w:lvl w:ilvl="8" w:tplc="0409001B" w:tentative="1">
+      <w:start w:val="1"/>
+      <w:numFmt w:val="lowerRoman"/>
+      <w:lvlText w:val="%9."/>
+      <w:lvlJc w:val="right"/>
+      <w:pPr>
+        <w:ind w:left="3780" w:hanging="420"/>
+      </w:pPr>
+    </w:lvl>
+  </w:abstractNum>
+  <w:abstractNum w:abstractNumId="4" w15:restartNumberingAfterBreak="0">
+    <w:nsid w:val="518818CC"/>
+    <w:multiLevelType w:val="hybridMultilevel"/>
+    <w:tmpl w:val="F71ECB6C"/>
+    <w:lvl w:ilvl="0" w:tplc="760C3FDA">
+      <w:start w:val="1"/>
+      <w:numFmt w:val="decimal"/>
+      <w:lvlText w:val="（%1）"/>
+      <w:lvlJc w:val="left"/>
+      <w:pPr>
+        <w:ind w:left="1080" w:hanging="720"/>
+      </w:pPr>
+      <w:rPr>
+        <w:rFonts w:hint="default"/>
+      </w:rPr>
+    </w:lvl>
+    <w:lvl w:ilvl="1" w:tplc="04090019" w:tentative="1">
+      <w:start w:val="1"/>
+      <w:numFmt w:val="lowerLetter"/>
+      <w:lvlText w:val="%2)"/>
+      <w:lvlJc w:val="left"/>
+      <w:pPr>
+        <w:ind w:left="1200" w:hanging="420"/>
+      </w:pPr>
+    </w:lvl>
+    <w:lvl w:ilvl="2" w:tplc="0409001B" w:tentative="1">
+      <w:start w:val="1"/>
+      <w:numFmt w:val="lowerRoman"/>
+      <w:lvlText w:val="%3."/>
+      <w:lvlJc w:val="right"/>
+      <w:pPr>
+        <w:ind w:left="1620" w:hanging="420"/>
+      </w:pPr>
+    </w:lvl>
+    <w:lvl w:ilvl="3" w:tplc="0409000F" w:tentative="1">
+      <w:start w:val="1"/>
+      <w:numFmt w:val="decimal"/>
+      <w:lvlText w:val="%4."/>
+      <w:lvlJc w:val="left"/>
+      <w:pPr>
+        <w:ind w:left="2040" w:hanging="420"/>
+      </w:pPr>
+    </w:lvl>
+    <w:lvl w:ilvl="4" w:tplc="04090019" w:tentative="1">
+      <w:start w:val="1"/>
+      <w:numFmt w:val="lowerLetter"/>
+      <w:lvlText w:val="%5)"/>
+      <w:lvlJc w:val="left"/>
+      <w:pPr>
+        <w:ind w:left="2460" w:hanging="420"/>
+      </w:pPr>
+    </w:lvl>
+    <w:lvl w:ilvl="5" w:tplc="0409001B" w:tentative="1">
+      <w:start w:val="1"/>
+      <w:numFmt w:val="lowerRoman"/>
+      <w:lvlText w:val="%6."/>
+      <w:lvlJc w:val="right"/>
+      <w:pPr>
+        <w:ind w:left="2880" w:hanging="420"/>
+      </w:pPr>
+    </w:lvl>
+    <w:lvl w:ilvl="6" w:tplc="0409000F" w:tentative="1">
+      <w:start w:val="1"/>
+      <w:numFmt w:val="decimal"/>
+      <w:lvlText w:val="%7."/>
+      <w:lvlJc w:val="left"/>
+      <w:pPr>
+        <w:ind w:left="3300" w:hanging="420"/>
+      </w:pPr>
+    </w:lvl>
+    <w:lvl w:ilvl="7" w:tplc="04090019" w:tentative="1">
+      <w:start w:val="1"/>
+      <w:numFmt w:val="lowerLetter"/>
+      <w:lvlText w:val="%8)"/>
+      <w:lvlJc w:val="left"/>
+      <w:pPr>
+        <w:ind w:left="3720" w:hanging="420"/>
+      </w:pPr>
+    </w:lvl>
+    <w:lvl w:ilvl="8" w:tplc="0409001B" w:tentative="1">
+      <w:start w:val="1"/>
+      <w:numFmt w:val="lowerRoman"/>
+      <w:lvlText w:val="%9."/>
+      <w:lvlJc w:val="right"/>
+      <w:pPr>
+        <w:ind w:left="4140" w:hanging="420"/>
+      </w:pPr>
+    </w:lvl>
+  </w:abstractNum>
+  <w:num w:numId="1">
+    <w:abstractNumId w:val="3"/>
+  </w:num>
+  <w:num w:numId="2">
+    <w:abstractNumId w:val="2"/>
+  </w:num>
+  <w:num w:numId="3">
+    <w:abstractNumId w:val="0"/>
+  </w:num>
+  <w:num w:numId="4">
+    <w:abstractNumId w:val="1"/>
+  </w:num>
+  <w:num w:numId="5">
+    <w:abstractNumId w:val="4"/>
+  </w:num>
+</w:numbering>
 </file>
 
 <file path=word/styles.xml><?xml version="1.0" encoding="utf-8"?>
@@ -477,6 +1386,104 @@
     <w:semiHidden/>
     <w:unhideWhenUsed/>
   </w:style>
+  <w:style w:type="paragraph" w:styleId="a3">
+    <w:name w:val="header"/>
+    <w:basedOn w:val="a"/>
+    <w:link w:val="a4"/>
+    <w:uiPriority w:val="99"/>
+    <w:unhideWhenUsed/>
+    <w:rsid w:val="000B270A"/>
+    <w:pPr>
+      <w:pBdr>
+        <w:bottom w:val="single" w:sz="6" w:space="1" w:color="auto"/>
+      </w:pBdr>
+      <w:tabs>
+        <w:tab w:val="center" w:pos="4153"/>
+        <w:tab w:val="right" w:pos="8306"/>
+      </w:tabs>
+      <w:snapToGrid w:val="0"/>
+      <w:jc w:val="center"/>
+    </w:pPr>
+    <w:rPr>
+      <w:sz w:val="18"/>
+      <w:szCs w:val="18"/>
+    </w:rPr>
+  </w:style>
+  <w:style w:type="character" w:customStyle="1" w:styleId="a4">
+    <w:name w:val="页眉 字符"/>
+    <w:basedOn w:val="a0"/>
+    <w:link w:val="a3"/>
+    <w:uiPriority w:val="99"/>
+    <w:rsid w:val="000B270A"/>
+    <w:rPr>
+      <w:sz w:val="18"/>
+      <w:szCs w:val="18"/>
+    </w:rPr>
+  </w:style>
+  <w:style w:type="paragraph" w:styleId="a5">
+    <w:name w:val="footer"/>
+    <w:basedOn w:val="a"/>
+    <w:link w:val="a6"/>
+    <w:uiPriority w:val="99"/>
+    <w:unhideWhenUsed/>
+    <w:rsid w:val="000B270A"/>
+    <w:pPr>
+      <w:tabs>
+        <w:tab w:val="center" w:pos="4153"/>
+        <w:tab w:val="right" w:pos="8306"/>
+      </w:tabs>
+      <w:snapToGrid w:val="0"/>
+      <w:jc w:val="left"/>
+    </w:pPr>
+    <w:rPr>
+      <w:sz w:val="18"/>
+      <w:szCs w:val="18"/>
+    </w:rPr>
+  </w:style>
+  <w:style w:type="character" w:customStyle="1" w:styleId="a6">
+    <w:name w:val="页脚 字符"/>
+    <w:basedOn w:val="a0"/>
+    <w:link w:val="a5"/>
+    <w:uiPriority w:val="99"/>
+    <w:rsid w:val="000B270A"/>
+    <w:rPr>
+      <w:sz w:val="18"/>
+      <w:szCs w:val="18"/>
+    </w:rPr>
+  </w:style>
+  <w:style w:type="paragraph" w:styleId="a7">
+    <w:name w:val="List Paragraph"/>
+    <w:basedOn w:val="a"/>
+    <w:uiPriority w:val="34"/>
+    <w:qFormat/>
+    <w:rsid w:val="000B270A"/>
+    <w:pPr>
+      <w:ind w:firstLineChars="200" w:firstLine="420"/>
+    </w:pPr>
+  </w:style>
+  <w:style w:type="character" w:styleId="a8">
+    <w:name w:val="Hyperlink"/>
+    <w:basedOn w:val="a0"/>
+    <w:uiPriority w:val="99"/>
+    <w:unhideWhenUsed/>
+    <w:rsid w:val="00631F9F"/>
+    <w:rPr>
+      <w:color w:val="0563C1" w:themeColor="hyperlink"/>
+      <w:u w:val="single"/>
+    </w:rPr>
+  </w:style>
+  <w:style w:type="character" w:styleId="a9">
+    <w:name w:val="Unresolved Mention"/>
+    <w:basedOn w:val="a0"/>
+    <w:uiPriority w:val="99"/>
+    <w:semiHidden/>
+    <w:unhideWhenUsed/>
+    <w:rsid w:val="00631F9F"/>
+    <w:rPr>
+      <w:color w:val="808080"/>
+      <w:shd w:val="clear" w:color="auto" w:fill="E6E6E6"/>
+    </w:rPr>
+  </w:style>
 </w:styles>
 </file>
 

</xml_diff>